<commit_message>
complete schematic design and PCB layout generated
</commit_message>
<xml_diff>
--- a/documentation/Memoria de diseño.docx
+++ b/documentation/Memoria de diseño.docx
@@ -315,6 +315,38 @@
           <w:lang w:val="es-CO"/>
         </w:rPr>
         <w:t>.</w:t>
+      </w:r>
+    </w:p>
+    <w:p>
+      <w:pPr>
+        <w:pStyle w:val="Prrafodelista"/>
+        <w:numPr>
+          <w:ilvl w:val="0"/>
+          <w:numId w:val="1"/>
+        </w:numPr>
+        <w:rPr>
+          <w:lang w:val="es-CO"/>
+        </w:rPr>
+      </w:pPr>
+      <w:r>
+        <w:rPr>
+          <w:lang w:val="es-CO"/>
+        </w:rPr>
+        <w:t xml:space="preserve">Fuente </w:t>
+      </w:r>
+      <w:proofErr w:type="spellStart"/>
+      <w:r>
+        <w:rPr>
+          <w:lang w:val="es-CO"/>
+        </w:rPr>
+        <w:t>buck</w:t>
+      </w:r>
+      <w:proofErr w:type="spellEnd"/>
+      <w:r>
+        <w:rPr>
+          <w:lang w:val="es-CO"/>
+        </w:rPr>
+        <w:t xml:space="preserve"> de 5V@1A con valores de aplicación recomendada del fabricante.</w:t>
       </w:r>
       <w:bookmarkStart w:id="0" w:name="_GoBack"/>
       <w:bookmarkEnd w:id="0"/>

</xml_diff>

<commit_message>
start code and simulation with blinking leds
</commit_message>
<xml_diff>
--- a/documentation/Memoria de diseño.docx
+++ b/documentation/Memoria de diseño.docx
@@ -348,28 +348,160 @@
         </w:rPr>
         <w:t xml:space="preserve"> de 5V@1A con valores de aplicación recomendada del fabricante.</w:t>
       </w:r>
+    </w:p>
+    <w:p>
+      <w:pPr>
+        <w:rPr>
+          <w:lang w:val="es-CO"/>
+        </w:rPr>
+      </w:pPr>
+    </w:p>
+    <w:p>
+      <w:pPr>
+        <w:rPr>
+          <w:lang w:val="es-CO"/>
+        </w:rPr>
+      </w:pPr>
+      <w:r>
+        <w:rPr>
+          <w:lang w:val="es-CO"/>
+        </w:rPr>
+        <w:t xml:space="preserve">El diseño final tanto esquemático como </w:t>
+      </w:r>
+      <w:proofErr w:type="spellStart"/>
+      <w:r>
+        <w:rPr>
+          <w:lang w:val="es-CO"/>
+        </w:rPr>
+        <w:t>layout</w:t>
+      </w:r>
+      <w:proofErr w:type="spellEnd"/>
+      <w:r>
+        <w:rPr>
+          <w:lang w:val="es-CO"/>
+        </w:rPr>
+        <w:t xml:space="preserve"> de PCB se encuentra en la carpeta “hardware” del presente proyecto. Esta contiene los archivos .</w:t>
+      </w:r>
+      <w:proofErr w:type="spellStart"/>
+      <w:r>
+        <w:rPr>
+          <w:lang w:val="es-CO"/>
+        </w:rPr>
+        <w:t>sch</w:t>
+      </w:r>
+      <w:proofErr w:type="spellEnd"/>
+      <w:r>
+        <w:rPr>
+          <w:lang w:val="es-CO"/>
+        </w:rPr>
+        <w:t xml:space="preserve"> </w:t>
+      </w:r>
+      <w:proofErr w:type="gramStart"/>
+      <w:r>
+        <w:rPr>
+          <w:lang w:val="es-CO"/>
+        </w:rPr>
+        <w:t>y .</w:t>
+      </w:r>
+      <w:proofErr w:type="spellStart"/>
+      <w:r>
+        <w:rPr>
+          <w:lang w:val="es-CO"/>
+        </w:rPr>
+        <w:t>brd</w:t>
+      </w:r>
+      <w:proofErr w:type="spellEnd"/>
+      <w:proofErr w:type="gramEnd"/>
+      <w:r>
+        <w:rPr>
+          <w:lang w:val="es-CO"/>
+        </w:rPr>
+        <w:t xml:space="preserve"> de EAGLE correspondientes.</w:t>
+      </w:r>
+    </w:p>
+    <w:p>
+      <w:pPr>
+        <w:rPr>
+          <w:lang w:val="es-CO"/>
+        </w:rPr>
+      </w:pPr>
+    </w:p>
+    <w:p>
+      <w:pPr>
+        <w:rPr>
+          <w:lang w:val="es-CO"/>
+        </w:rPr>
+      </w:pPr>
+      <w:r>
+        <w:rPr>
+          <w:lang w:val="es-CO"/>
+        </w:rPr>
+        <w:t xml:space="preserve">Firmware: </w:t>
+      </w:r>
+    </w:p>
+    <w:p>
+      <w:pPr>
+        <w:pStyle w:val="Prrafodelista"/>
+        <w:numPr>
+          <w:ilvl w:val="0"/>
+          <w:numId w:val="1"/>
+        </w:numPr>
+        <w:rPr>
+          <w:lang w:val="es-CO"/>
+        </w:rPr>
+      </w:pPr>
+      <w:proofErr w:type="spellStart"/>
+      <w:r>
+        <w:rPr>
+          <w:lang w:val="es-CO"/>
+        </w:rPr>
+        <w:t>Calculos</w:t>
+      </w:r>
+      <w:proofErr w:type="spellEnd"/>
+      <w:r>
+        <w:rPr>
+          <w:lang w:val="es-CO"/>
+        </w:rPr>
+        <w:t xml:space="preserve"> del </w:t>
+      </w:r>
+      <w:proofErr w:type="spellStart"/>
+      <w:r>
+        <w:rPr>
+          <w:lang w:val="es-CO"/>
+        </w:rPr>
+        <w:t>timer</w:t>
+      </w:r>
+      <w:proofErr w:type="spellEnd"/>
+      <w:r>
+        <w:rPr>
+          <w:lang w:val="es-CO"/>
+        </w:rPr>
+        <w:t xml:space="preserve"> del PWM y de los valores para </w:t>
+      </w:r>
+      <w:proofErr w:type="spellStart"/>
+      <w:r>
+        <w:rPr>
+          <w:lang w:val="es-CO"/>
+        </w:rPr>
+        <w:t>duty</w:t>
+      </w:r>
+      <w:proofErr w:type="spellEnd"/>
+      <w:r>
+        <w:rPr>
+          <w:lang w:val="es-CO"/>
+        </w:rPr>
+        <w:t xml:space="preserve"> </w:t>
+      </w:r>
+      <w:proofErr w:type="spellStart"/>
+      <w:r>
+        <w:rPr>
+          <w:lang w:val="es-CO"/>
+        </w:rPr>
+        <w:t>cycle</w:t>
+      </w:r>
       <w:bookmarkStart w:id="0" w:name="_GoBack"/>
       <w:bookmarkEnd w:id="0"/>
-    </w:p>
-    <w:p>
-      <w:pPr>
-        <w:rPr>
-          <w:lang w:val="es-CO"/>
-        </w:rPr>
-      </w:pPr>
-    </w:p>
-    <w:p>
-      <w:pPr>
-        <w:rPr>
-          <w:lang w:val="es-CO"/>
-        </w:rPr>
-      </w:pPr>
-      <w:r>
-        <w:rPr>
-          <w:lang w:val="es-CO"/>
-        </w:rPr>
-        <w:t xml:space="preserve">Firmware: </w:t>
-      </w:r>
+      <w:proofErr w:type="spellEnd"/>
     </w:p>
     <w:sectPr>
       <w:pgSz w:w="12240" w:h="15840"/>

</xml_diff>

<commit_message>
first implementation of UART communication
</commit_message>
<xml_diff>
--- a/documentation/Memoria de diseño.docx
+++ b/documentation/Memoria de diseño.docx
@@ -476,7 +476,19 @@
         <w:rPr>
           <w:lang w:val="es-CO"/>
         </w:rPr>
-        <w:t xml:space="preserve"> del PWM y de los valores para </w:t>
+        <w:t xml:space="preserve"> del PWM y de los valores</w:t>
+      </w:r>
+      <w:r>
+        <w:rPr>
+          <w:lang w:val="es-CO"/>
+        </w:rPr>
+        <w:t>/precisión</w:t>
+      </w:r>
+      <w:r>
+        <w:rPr>
+          <w:lang w:val="es-CO"/>
+        </w:rPr>
+        <w:t xml:space="preserve"> para </w:t>
       </w:r>
       <w:proofErr w:type="spellStart"/>
       <w:r>
@@ -497,10 +509,16 @@
         <w:rPr>
           <w:lang w:val="es-CO"/>
         </w:rPr>
-        <w:t>cycle</w:t>
+        <w:t>c</w:t>
       </w:r>
       <w:bookmarkStart w:id="0" w:name="_GoBack"/>
       <w:bookmarkEnd w:id="0"/>
+      <w:r>
+        <w:rPr>
+          <w:lang w:val="es-CO"/>
+        </w:rPr>
+        <w:t>ycle</w:t>
+      </w:r>
       <w:proofErr w:type="spellEnd"/>
     </w:p>
     <w:sectPr>

</xml_diff>

<commit_message>
final commented version of code
</commit_message>
<xml_diff>
--- a/documentation/Memoria de diseño.docx
+++ b/documentation/Memoria de diseño.docx
@@ -394,14 +394,7 @@
         <w:rPr>
           <w:lang w:val="es-CO"/>
         </w:rPr>
-        <w:t xml:space="preserve"> </w:t>
-      </w:r>
-      <w:proofErr w:type="gramStart"/>
-      <w:r>
-        <w:rPr>
-          <w:lang w:val="es-CO"/>
-        </w:rPr>
-        <w:t>y .</w:t>
+        <w:t xml:space="preserve"> y .</w:t>
       </w:r>
       <w:proofErr w:type="spellStart"/>
       <w:r>
@@ -411,7 +404,6 @@
         <w:t>brd</w:t>
       </w:r>
       <w:proofErr w:type="spellEnd"/>
-      <w:proofErr w:type="gramEnd"/>
       <w:r>
         <w:rPr>
           <w:lang w:val="es-CO"/>
@@ -509,17 +501,81 @@
         <w:rPr>
           <w:lang w:val="es-CO"/>
         </w:rPr>
-        <w:t>c</w:t>
+        <w:t>cycle</w:t>
+      </w:r>
+      <w:proofErr w:type="spellEnd"/>
+    </w:p>
+    <w:p>
+      <w:pPr>
+        <w:pStyle w:val="Prrafodelista"/>
+        <w:numPr>
+          <w:ilvl w:val="0"/>
+          <w:numId w:val="1"/>
+        </w:numPr>
+        <w:rPr>
+          <w:lang w:val="es-CO"/>
+        </w:rPr>
+      </w:pPr>
+      <w:r>
+        <w:rPr>
+          <w:lang w:val="es-CO"/>
+        </w:rPr>
+        <w:t>Explicación de rangos de funcionamiento del DAC para ANOUT</w:t>
+      </w:r>
+    </w:p>
+    <w:p>
+      <w:pPr>
+        <w:pStyle w:val="Prrafodelista"/>
+        <w:numPr>
+          <w:ilvl w:val="0"/>
+          <w:numId w:val="1"/>
+        </w:numPr>
+        <w:rPr>
+          <w:lang w:val="es-CO"/>
+        </w:rPr>
+      </w:pPr>
+      <w:r>
+        <w:rPr>
+          <w:lang w:val="es-CO"/>
+        </w:rPr>
+        <w:t>Explicación de diseño y funciones</w:t>
+      </w:r>
+      <w:r>
+        <w:rPr>
+          <w:lang w:val="es-CO"/>
+        </w:rPr>
+        <w:t xml:space="preserve"> (Los </w:t>
+      </w:r>
+      <w:proofErr w:type="spellStart"/>
+      <w:r>
+        <w:rPr>
+          <w:lang w:val="es-CO"/>
+        </w:rPr>
+        <w:t>LEDs</w:t>
+      </w:r>
+      <w:proofErr w:type="spellEnd"/>
+      <w:r>
+        <w:rPr>
+          <w:lang w:val="es-CO"/>
+        </w:rPr>
+        <w:t xml:space="preserve"> dejados tanto en esquemático como en firmware son para </w:t>
+      </w:r>
+      <w:proofErr w:type="spellStart"/>
+      <w:r>
+        <w:rPr>
+          <w:lang w:val="es-CO"/>
+        </w:rPr>
+        <w:t>debugging</w:t>
+      </w:r>
+      <w:proofErr w:type="spellEnd"/>
+      <w:r>
+        <w:rPr>
+          <w:lang w:val="es-CO"/>
+        </w:rPr>
+        <w:t xml:space="preserve"> o alguna funcionalidad futura)</w:t>
       </w:r>
       <w:bookmarkStart w:id="0" w:name="_GoBack"/>
       <w:bookmarkEnd w:id="0"/>
-      <w:r>
-        <w:rPr>
-          <w:lang w:val="es-CO"/>
-        </w:rPr>
-        <w:t>ycle</w:t>
-      </w:r>
-      <w:proofErr w:type="spellEnd"/>
     </w:p>
     <w:sectPr>
       <w:pgSz w:w="12240" w:h="15840"/>

</xml_diff>